<commit_message>
latest version of word
</commit_message>
<xml_diff>
--- a/Documents/שלב_א.docx
+++ b/Documents/שלב_א.docx
@@ -197,7 +197,6 @@
         <w:bidi/>
         <w:ind w:left="720"/>
         <w:rPr>
-          <w:rFonts w:hint="cs"/>
           <w:b/>
         </w:rPr>
       </w:pPr>
@@ -242,7 +241,6 @@
         <w:bidi/>
         <w:ind w:left="720"/>
         <w:rPr>
-          <w:rFonts w:hint="cs"/>
           <w:b/>
         </w:rPr>
       </w:pPr>
@@ -265,7 +263,6 @@
         <w:bidi/>
         <w:ind w:left="720"/>
         <w:rPr>
-          <w:rFonts w:hint="cs"/>
           <w:b/>
         </w:rPr>
       </w:pPr>
@@ -318,6 +315,53 @@
     <w:p>
       <w:pPr>
         <w:pStyle w:val="ListBullet"/>
+        <w:tabs>
+          <w:tab w:val="clear" w:pos="360"/>
+          <w:tab w:val="num" w:pos="720"/>
+        </w:tabs>
+        <w:bidi/>
+        <w:ind w:left="720"/>
+        <w:rPr>
+          <w:rFonts w:hint="cs"/>
+          <w:b/>
+        </w:rPr>
+      </w:pPr>
+      <w:r>
+        <w:rPr>
+          <w:rFonts w:hint="cs"/>
+          <w:b/>
+          <w:rtl/>
+        </w:rPr>
+        <w:t>בעתיד המערכת תדע להתחשב במיקום הנוכחי של המשתמש על מנת להביא לו כהצעה יינות שקרובים אליו גיאוגרפית.</w:t>
+      </w:r>
+    </w:p>
+    <w:p>
+      <w:pPr>
+        <w:pStyle w:val="ListBullet"/>
+        <w:tabs>
+          <w:tab w:val="clear" w:pos="360"/>
+          <w:tab w:val="num" w:pos="720"/>
+        </w:tabs>
+        <w:bidi/>
+        <w:ind w:left="720"/>
+        <w:rPr>
+          <w:b/>
+        </w:rPr>
+      </w:pPr>
+      <w:r>
+        <w:rPr>
+          <w:rFonts w:hint="cs"/>
+          <w:b/>
+          <w:rtl/>
+        </w:rPr>
+        <w:t>המערכת בעתיד תבצע למידה על האופי והסוגים של היינות שהמשתמש אוהב ותציע על בסיסם את היין הבא שכנראה יעניין אותו</w:t>
+      </w:r>
+      <w:bookmarkStart w:id="0" w:name="_GoBack"/>
+      <w:bookmarkEnd w:id="0"/>
+    </w:p>
+    <w:p>
+      <w:pPr>
+        <w:pStyle w:val="ListBullet"/>
         <w:numPr>
           <w:ilvl w:val="0"/>
           <w:numId w:val="0"/>
@@ -378,7 +422,6 @@
         <w:bidi/>
         <w:ind w:left="360" w:hanging="360"/>
         <w:rPr>
-          <w:rFonts w:hint="cs"/>
           <w:b/>
           <w:rtl/>
         </w:rPr>
@@ -413,8 +456,6 @@
         </w:rPr>
         <w:t>זיו אורן 305464166</w:t>
       </w:r>
-      <w:bookmarkStart w:id="0" w:name="_GoBack"/>
-      <w:bookmarkEnd w:id="0"/>
     </w:p>
     <w:sectPr>
       <w:pgSz w:w="12240" w:h="15840"/>
@@ -627,7 +668,7 @@
     <w:lsdException w:name="Table Web 2" w:semiHidden="1" w:unhideWhenUsed="1"/>
     <w:lsdException w:name="Table Web 3" w:semiHidden="1" w:unhideWhenUsed="1"/>
     <w:lsdException w:name="Balloon Text" w:semiHidden="1" w:unhideWhenUsed="1"/>
-    <w:lsdException w:name="Table Grid" w:semiHidden="1" w:uiPriority="59" w:unhideWhenUsed="1"/>
+    <w:lsdException w:name="Table Grid" w:uiPriority="59"/>
     <w:lsdException w:name="Table Theme" w:semiHidden="1" w:unhideWhenUsed="1"/>
     <w:lsdException w:name="Placeholder Text" w:semiHidden="1"/>
     <w:lsdException w:name="No Spacing" w:uiPriority="1" w:qFormat="1"/>
@@ -855,6 +896,7 @@
   <w:style w:type="character" w:default="1" w:styleId="DefaultParagraphFont">
     <w:name w:val="Default Paragraph Font"/>
     <w:uiPriority w:val="1"/>
+    <w:semiHidden/>
     <w:unhideWhenUsed/>
   </w:style>
   <w:style w:type="table" w:default="1" w:styleId="TableNormal">

</xml_diff>